<commit_message>
opção de salvar análises
</commit_message>
<xml_diff>
--- a/modelos/modelo_militar.docx
+++ b/modelos/modelo_militar.docx
@@ -231,7 +231,27 @@
                 <w:sz w:val="22"/>
                 <w:szCs w:val="22"/>
               </w:rPr>
-              <w:t>ESPÉCIE/MODALIDE DE CONCESSÃO:</w:t>
+              <w:t>ESPÉCIE/MODALI</w:t>
+            </w:r>
+            <w:r>
+              <w:rPr>
+                <w:rFonts w:ascii="Calibri" w:hAnsi="Calibri" w:eastAsia="Calibri" w:cs="Calibri"/>
+                <w:b w:val="1"/>
+                <w:bCs w:val="1"/>
+                <w:sz w:val="22"/>
+                <w:szCs w:val="22"/>
+              </w:rPr>
+              <w:t>DA</w:t>
+            </w:r>
+            <w:r>
+              <w:rPr>
+                <w:rFonts w:ascii="Calibri" w:hAnsi="Calibri" w:eastAsia="Calibri" w:cs="Calibri"/>
+                <w:b w:val="1"/>
+                <w:bCs w:val="1"/>
+                <w:sz w:val="22"/>
+                <w:szCs w:val="22"/>
+              </w:rPr>
+              <w:t>DE DE CONCESSÃO:</w:t>
             </w:r>
           </w:p>
         </w:tc>
@@ -306,7 +326,7 @@
                 <w:sz w:val="22"/>
                 <w:szCs w:val="22"/>
               </w:rPr>
-              <w:t>R(A):</w:t>
+              <w:t>R:</w:t>
             </w:r>
           </w:p>
         </w:tc>
@@ -603,8 +623,8 @@
       <w:r>
         <w:rPr>
           <w:rFonts w:ascii="Calibri" w:hAnsi="Calibri" w:eastAsia="Calibri" w:cs="Calibri" w:asciiTheme="minorAscii" w:hAnsiTheme="minorAscii" w:eastAsiaTheme="minorAscii" w:cstheme="minorAscii"/>
-          <w:b w:val="0"/>
-          <w:bCs w:val="0"/>
+          <w:b w:val="1"/>
+          <w:bCs w:val="1"/>
           <w:i w:val="0"/>
           <w:iCs w:val="0"/>
           <w:caps w:val="0"/>
@@ -720,8 +740,8 @@
       <w:r>
         <w:rPr>
           <w:rFonts w:ascii="Calibri" w:hAnsi="Calibri" w:eastAsia="Calibri" w:cs="Calibri" w:asciiTheme="minorAscii" w:hAnsiTheme="minorAscii" w:eastAsiaTheme="minorAscii" w:cstheme="minorAscii"/>
-          <w:b w:val="0"/>
-          <w:bCs w:val="0"/>
+          <w:b w:val="1"/>
+          <w:bCs w:val="1"/>
           <w:i w:val="0"/>
           <w:iCs w:val="0"/>
           <w:caps w:val="0"/>
@@ -749,13 +769,30 @@
           <w:szCs w:val="22"/>
           <w:lang w:val="pt-BR"/>
         </w:rPr>
-        <w:t>, CPF nº {{</w:t>
-      </w:r>
-      <w:r>
-        <w:rPr>
-          <w:rFonts w:ascii="Calibri" w:hAnsi="Calibri" w:eastAsia="Calibri" w:cs="Calibri" w:asciiTheme="minorAscii" w:hAnsiTheme="minorAscii" w:eastAsiaTheme="minorAscii" w:cstheme="minorAscii"/>
-          <w:b w:val="0"/>
-          <w:bCs w:val="0"/>
+        <w:t xml:space="preserve">, CPF nº </w:t>
+      </w:r>
+      <w:r>
+        <w:rPr>
+          <w:rFonts w:ascii="Calibri" w:hAnsi="Calibri" w:eastAsia="Calibri" w:cs="Calibri" w:asciiTheme="minorAscii" w:hAnsiTheme="minorAscii" w:eastAsiaTheme="minorAscii" w:cstheme="minorAscii"/>
+          <w:b w:val="1"/>
+          <w:bCs w:val="1"/>
+          <w:i w:val="0"/>
+          <w:iCs w:val="0"/>
+          <w:caps w:val="0"/>
+          <w:smallCaps w:val="0"/>
+          <w:noProof w:val="0"/>
+          <w:color w:val="000000" w:themeColor="text1" w:themeTint="FF" w:themeShade="FF"/>
+          <w:sz w:val="22"/>
+          <w:szCs w:val="22"/>
+          <w:lang w:val="pt-BR"/>
+        </w:rPr>
+        <w:t>{{</w:t>
+      </w:r>
+      <w:r>
+        <w:rPr>
+          <w:rFonts w:ascii="Calibri" w:hAnsi="Calibri" w:eastAsia="Calibri" w:cs="Calibri" w:asciiTheme="minorAscii" w:hAnsiTheme="minorAscii" w:eastAsiaTheme="minorAscii" w:cstheme="minorAscii"/>
+          <w:b w:val="1"/>
+          <w:bCs w:val="1"/>
           <w:i w:val="0"/>
           <w:iCs w:val="0"/>
           <w:caps w:val="0"/>
@@ -771,25 +808,59 @@
       <w:r>
         <w:rPr>
           <w:rFonts w:ascii="Calibri" w:hAnsi="Calibri" w:eastAsia="Calibri" w:cs="Calibri" w:asciiTheme="minorAscii" w:hAnsiTheme="minorAscii" w:eastAsiaTheme="minorAscii" w:cstheme="minorAscii"/>
-          <w:b w:val="0"/>
-          <w:bCs w:val="0"/>
-          <w:i w:val="0"/>
-          <w:iCs w:val="0"/>
-          <w:caps w:val="0"/>
-          <w:smallCaps w:val="0"/>
-          <w:noProof w:val="0"/>
-          <w:color w:val="000000" w:themeColor="text1" w:themeTint="FF" w:themeShade="FF"/>
-          <w:sz w:val="22"/>
-          <w:szCs w:val="22"/>
-          <w:lang w:val="pt-BR"/>
-        </w:rPr>
-        <w:t>}}, matrícula {{</w:t>
-      </w:r>
-      <w:r>
-        <w:rPr>
-          <w:rFonts w:ascii="Calibri" w:hAnsi="Calibri" w:eastAsia="Calibri" w:cs="Calibri" w:asciiTheme="minorAscii" w:hAnsiTheme="minorAscii" w:eastAsiaTheme="minorAscii" w:cstheme="minorAscii"/>
-          <w:b w:val="0"/>
-          <w:bCs w:val="0"/>
+          <w:b w:val="1"/>
+          <w:bCs w:val="1"/>
+          <w:i w:val="0"/>
+          <w:iCs w:val="0"/>
+          <w:caps w:val="0"/>
+          <w:smallCaps w:val="0"/>
+          <w:noProof w:val="0"/>
+          <w:color w:val="000000" w:themeColor="text1" w:themeTint="FF" w:themeShade="FF"/>
+          <w:sz w:val="22"/>
+          <w:szCs w:val="22"/>
+          <w:lang w:val="pt-BR"/>
+        </w:rPr>
+        <w:t>}}</w:t>
+      </w:r>
+      <w:r>
+        <w:rPr>
+          <w:rFonts w:ascii="Calibri" w:hAnsi="Calibri" w:eastAsia="Calibri" w:cs="Calibri" w:asciiTheme="minorAscii" w:hAnsiTheme="minorAscii" w:eastAsiaTheme="minorAscii" w:cstheme="minorAscii"/>
+          <w:b w:val="0"/>
+          <w:bCs w:val="0"/>
+          <w:i w:val="0"/>
+          <w:iCs w:val="0"/>
+          <w:caps w:val="0"/>
+          <w:smallCaps w:val="0"/>
+          <w:noProof w:val="0"/>
+          <w:color w:val="000000" w:themeColor="text1" w:themeTint="FF" w:themeShade="FF"/>
+          <w:sz w:val="22"/>
+          <w:szCs w:val="22"/>
+          <w:lang w:val="pt-BR"/>
+        </w:rPr>
+        <w:t xml:space="preserve">, matrícula </w:t>
+      </w:r>
+      <w:r>
+        <w:rPr>
+          <w:rFonts w:ascii="Calibri" w:hAnsi="Calibri" w:eastAsia="Calibri" w:cs="Calibri" w:asciiTheme="minorAscii" w:hAnsiTheme="minorAscii" w:eastAsiaTheme="minorAscii" w:cstheme="minorAscii"/>
+          <w:b w:val="1"/>
+          <w:bCs w:val="1"/>
+          <w:i w:val="0"/>
+          <w:iCs w:val="0"/>
+          <w:caps w:val="0"/>
+          <w:smallCaps w:val="0"/>
+          <w:noProof w:val="0"/>
+          <w:color w:val="000000" w:themeColor="text1" w:themeTint="FF" w:themeShade="FF"/>
+          <w:sz w:val="22"/>
+          <w:szCs w:val="22"/>
+          <w:lang w:val="pt-BR"/>
+        </w:rPr>
+        <w:t>{{</w:t>
+      </w:r>
+      <w:r>
+        <w:rPr>
+          <w:rFonts w:ascii="Calibri" w:hAnsi="Calibri" w:eastAsia="Calibri" w:cs="Calibri" w:asciiTheme="minorAscii" w:hAnsiTheme="minorAscii" w:eastAsiaTheme="minorAscii" w:cstheme="minorAscii"/>
+          <w:b w:val="1"/>
+          <w:bCs w:val="1"/>
           <w:i w:val="0"/>
           <w:iCs w:val="0"/>
           <w:caps w:val="0"/>
@@ -805,8 +876,8 @@
       <w:r>
         <w:rPr>
           <w:rFonts w:ascii="Calibri" w:hAnsi="Calibri" w:eastAsia="Calibri" w:cs="Calibri" w:asciiTheme="minorAscii" w:hAnsiTheme="minorAscii" w:eastAsiaTheme="minorAscii" w:cstheme="minorAscii"/>
-          <w:b w:val="0"/>
-          <w:bCs w:val="0"/>
+          <w:b w:val="1"/>
+          <w:bCs w:val="1"/>
           <w:i w:val="0"/>
           <w:iCs w:val="0"/>
           <w:caps w:val="0"/>
@@ -822,19 +893,36 @@
       <w:r>
         <w:rPr>
           <w:rFonts w:ascii="Calibri" w:hAnsi="Calibri" w:eastAsia="Calibri" w:cs="Calibri" w:asciiTheme="minorAscii" w:hAnsiTheme="minorAscii" w:eastAsiaTheme="minorAscii" w:cstheme="minorAscii"/>
-          <w:b w:val="0"/>
-          <w:bCs w:val="0"/>
-          <w:i w:val="0"/>
-          <w:iCs w:val="0"/>
-          <w:caps w:val="0"/>
-          <w:smallCaps w:val="0"/>
-          <w:noProof w:val="0"/>
-          <w:color w:val="000000" w:themeColor="text1" w:themeTint="FF" w:themeShade="FF"/>
-          <w:sz w:val="22"/>
-          <w:szCs w:val="22"/>
-          <w:lang w:val="pt-BR"/>
-        </w:rPr>
-        <w:t xml:space="preserve">}}, </w:t>
+          <w:b w:val="1"/>
+          <w:bCs w:val="1"/>
+          <w:i w:val="0"/>
+          <w:iCs w:val="0"/>
+          <w:caps w:val="0"/>
+          <w:smallCaps w:val="0"/>
+          <w:noProof w:val="0"/>
+          <w:color w:val="000000" w:themeColor="text1" w:themeTint="FF" w:themeShade="FF"/>
+          <w:sz w:val="22"/>
+          <w:szCs w:val="22"/>
+          <w:lang w:val="pt-BR"/>
+        </w:rPr>
+        <w:t>}}</w:t>
+      </w:r>
+      <w:r>
+        <w:rPr>
+          <w:rFonts w:ascii="Calibri" w:hAnsi="Calibri" w:eastAsia="Calibri" w:cs="Calibri" w:asciiTheme="minorAscii" w:hAnsiTheme="minorAscii" w:eastAsiaTheme="minorAscii" w:cstheme="minorAscii"/>
+          <w:b w:val="0"/>
+          <w:bCs w:val="0"/>
+          <w:i w:val="0"/>
+          <w:iCs w:val="0"/>
+          <w:caps w:val="0"/>
+          <w:smallCaps w:val="0"/>
+          <w:noProof w:val="0"/>
+          <w:color w:val="000000" w:themeColor="text1" w:themeTint="FF" w:themeShade="FF"/>
+          <w:sz w:val="22"/>
+          <w:szCs w:val="22"/>
+          <w:lang w:val="pt-BR"/>
+        </w:rPr>
+        <w:t xml:space="preserve">, </w:t>
       </w:r>
       <w:r>
         <w:rPr>
@@ -890,8 +978,8 @@
       <w:r>
         <w:rPr>
           <w:rFonts w:ascii="Calibri" w:hAnsi="Calibri" w:eastAsia="Calibri" w:cs="Calibri" w:asciiTheme="minorAscii" w:hAnsiTheme="minorAscii" w:eastAsiaTheme="minorAscii" w:cstheme="minorAscii"/>
-          <w:b w:val="0"/>
-          <w:bCs w:val="0"/>
+          <w:b w:val="1"/>
+          <w:bCs w:val="1"/>
           <w:i w:val="0"/>
           <w:iCs w:val="0"/>
           <w:caps w:val="0"/>
@@ -1030,97 +1118,22 @@
           <w:sz w:val="22"/>
           <w:szCs w:val="22"/>
         </w:rPr>
-        <w:t>, concedida por meio do(a) {{</w:t>
-      </w:r>
-      <w:r>
-        <w:rPr>
-          <w:rFonts w:ascii="Calibri" w:hAnsi="Calibri" w:eastAsia="Calibri" w:cs="Calibri" w:asciiTheme="minorAscii" w:hAnsiTheme="minorAscii" w:eastAsiaTheme="minorAscii" w:cstheme="minorAscii"/>
-          <w:b w:val="0"/>
-          <w:bCs w:val="0"/>
-          <w:i w:val="0"/>
-          <w:iCs w:val="0"/>
-          <w:caps w:val="0"/>
-          <w:smallCaps w:val="0"/>
-          <w:color w:val="000000" w:themeColor="text1" w:themeTint="FF" w:themeShade="FF"/>
-          <w:sz w:val="22"/>
-          <w:szCs w:val="22"/>
-        </w:rPr>
-        <w:t>ato_conce</w:t>
-      </w:r>
-      <w:r>
-        <w:rPr>
-          <w:rFonts w:ascii="Calibri" w:hAnsi="Calibri" w:eastAsia="Calibri" w:cs="Calibri" w:asciiTheme="minorAscii" w:hAnsiTheme="minorAscii" w:eastAsiaTheme="minorAscii" w:cstheme="minorAscii"/>
-          <w:b w:val="0"/>
-          <w:bCs w:val="0"/>
-          <w:i w:val="0"/>
-          <w:iCs w:val="0"/>
-          <w:caps w:val="0"/>
-          <w:smallCaps w:val="0"/>
-          <w:color w:val="000000" w:themeColor="text1" w:themeTint="FF" w:themeShade="FF"/>
-          <w:sz w:val="22"/>
-          <w:szCs w:val="22"/>
-        </w:rPr>
-        <w:t>ssorio</w:t>
-      </w:r>
-      <w:r>
-        <w:rPr>
-          <w:rFonts w:ascii="Calibri" w:hAnsi="Calibri" w:eastAsia="Calibri" w:cs="Calibri" w:asciiTheme="minorAscii" w:hAnsiTheme="minorAscii" w:eastAsiaTheme="minorAscii" w:cstheme="minorAscii"/>
-          <w:b w:val="0"/>
-          <w:bCs w:val="0"/>
-          <w:i w:val="0"/>
-          <w:iCs w:val="0"/>
-          <w:caps w:val="0"/>
-          <w:smallCaps w:val="0"/>
-          <w:color w:val="000000" w:themeColor="text1" w:themeTint="FF" w:themeShade="FF"/>
-          <w:sz w:val="22"/>
-          <w:szCs w:val="22"/>
-        </w:rPr>
-        <w:t>}}, de {{</w:t>
-      </w:r>
-      <w:r>
-        <w:rPr>
-          <w:rFonts w:ascii="Calibri" w:hAnsi="Calibri" w:eastAsia="Calibri" w:cs="Calibri" w:asciiTheme="minorAscii" w:hAnsiTheme="minorAscii" w:eastAsiaTheme="minorAscii" w:cstheme="minorAscii"/>
-          <w:b w:val="0"/>
-          <w:bCs w:val="0"/>
-          <w:i w:val="0"/>
-          <w:iCs w:val="0"/>
-          <w:caps w:val="0"/>
-          <w:smallCaps w:val="0"/>
-          <w:color w:val="000000" w:themeColor="text1" w:themeTint="FF" w:themeShade="FF"/>
-          <w:sz w:val="22"/>
-          <w:szCs w:val="22"/>
-        </w:rPr>
-        <w:t>data_ato_</w:t>
-      </w:r>
-      <w:r>
-        <w:rPr>
-          <w:rFonts w:ascii="Calibri" w:hAnsi="Calibri" w:eastAsia="Calibri" w:cs="Calibri" w:asciiTheme="minorAscii" w:hAnsiTheme="minorAscii" w:eastAsiaTheme="minorAscii" w:cstheme="minorAscii"/>
-          <w:b w:val="0"/>
-          <w:bCs w:val="0"/>
-          <w:i w:val="0"/>
-          <w:iCs w:val="0"/>
-          <w:caps w:val="0"/>
-          <w:smallCaps w:val="0"/>
-          <w:color w:val="000000" w:themeColor="text1" w:themeTint="FF" w:themeShade="FF"/>
-          <w:sz w:val="22"/>
-          <w:szCs w:val="22"/>
-        </w:rPr>
-        <w:t>concessorio</w:t>
-      </w:r>
-      <w:r>
-        <w:rPr>
-          <w:rFonts w:ascii="Calibri" w:hAnsi="Calibri" w:eastAsia="Calibri" w:cs="Calibri" w:asciiTheme="minorAscii" w:hAnsiTheme="minorAscii" w:eastAsiaTheme="minorAscii" w:cstheme="minorAscii"/>
-          <w:b w:val="0"/>
-          <w:bCs w:val="0"/>
-          <w:i w:val="0"/>
-          <w:iCs w:val="0"/>
-          <w:caps w:val="0"/>
-          <w:smallCaps w:val="0"/>
-          <w:color w:val="000000" w:themeColor="text1" w:themeTint="FF" w:themeShade="FF"/>
-          <w:sz w:val="22"/>
-          <w:szCs w:val="22"/>
-        </w:rPr>
-        <w:t>}}</w:t>
+        <w:t xml:space="preserve">, concedida por meio do </w:t>
+      </w:r>
+      <w:r>
+        <w:rPr>
+          <w:rFonts w:ascii="Calibri" w:hAnsi="Calibri" w:eastAsia="Calibri" w:cs="Calibri" w:asciiTheme="minorAscii" w:hAnsiTheme="minorAscii" w:eastAsiaTheme="minorAscii" w:cstheme="minorAscii"/>
+          <w:b w:val="0"/>
+          <w:bCs w:val="0"/>
+          <w:i w:val="0"/>
+          <w:iCs w:val="0"/>
+          <w:caps w:val="0"/>
+          <w:smallCaps w:val="0"/>
+          <w:color w:val="000000" w:themeColor="text1" w:themeTint="FF" w:themeShade="FF"/>
+          <w:sz w:val="22"/>
+          <w:szCs w:val="22"/>
+        </w:rPr>
+        <w:t>Ato Concessório (fls. _____)</w:t>
       </w:r>
       <w:r>
         <w:rPr>
@@ -2434,7 +2447,129 @@
           <w:szCs w:val="22"/>
           <w:lang w:val="pt-BR"/>
         </w:rPr>
-        <w:t>{{anos_tempo_de_contribuicao}} anos e {{dias_tempo_de_contribuicao}} dias</w:t>
+        <w:t>{</w:t>
+      </w:r>
+      <w:r>
+        <w:rPr>
+          <w:rFonts w:ascii="Calibri" w:hAnsi="Calibri" w:eastAsia="Calibri" w:cs="Calibri" w:asciiTheme="minorAscii" w:hAnsiTheme="minorAscii" w:eastAsiaTheme="minorAscii" w:cstheme="minorAscii"/>
+          <w:b w:val="1"/>
+          <w:bCs w:val="1"/>
+          <w:i w:val="0"/>
+          <w:iCs w:val="0"/>
+          <w:caps w:val="0"/>
+          <w:smallCaps w:val="0"/>
+          <w:noProof w:val="0"/>
+          <w:color w:val="000000" w:themeColor="text1" w:themeTint="FF" w:themeShade="FF"/>
+          <w:sz w:val="22"/>
+          <w:szCs w:val="22"/>
+          <w:lang w:val="pt-BR"/>
+        </w:rPr>
+        <w:t>{</w:t>
+      </w:r>
+      <w:r>
+        <w:rPr>
+          <w:rFonts w:ascii="Calibri" w:hAnsi="Calibri" w:eastAsia="Calibri" w:cs="Calibri"/>
+          <w:b w:val="1"/>
+          <w:bCs w:val="1"/>
+          <w:i w:val="0"/>
+          <w:iCs w:val="0"/>
+          <w:caps w:val="0"/>
+          <w:smallCaps w:val="0"/>
+          <w:strike w:val="0"/>
+          <w:dstrike w:val="0"/>
+          <w:noProof w:val="0"/>
+          <w:color w:val="000000" w:themeColor="text1" w:themeTint="FF" w:themeShade="FF"/>
+          <w:sz w:val="22"/>
+          <w:szCs w:val="22"/>
+          <w:u w:val="none"/>
+          <w:lang w:val="pt-BR"/>
+        </w:rPr>
+        <w:t>data_inicio_concessao</w:t>
+      </w:r>
+      <w:r>
+        <w:rPr>
+          <w:rFonts w:ascii="Calibri" w:hAnsi="Calibri" w:eastAsia="Calibri" w:cs="Calibri" w:asciiTheme="minorAscii" w:hAnsiTheme="minorAscii" w:eastAsiaTheme="minorAscii" w:cstheme="minorAscii"/>
+          <w:b w:val="1"/>
+          <w:bCs w:val="1"/>
+          <w:i w:val="0"/>
+          <w:iCs w:val="0"/>
+          <w:caps w:val="0"/>
+          <w:smallCaps w:val="0"/>
+          <w:noProof w:val="0"/>
+          <w:color w:val="000000" w:themeColor="text1" w:themeTint="FF" w:themeShade="FF"/>
+          <w:sz w:val="22"/>
+          <w:szCs w:val="22"/>
+          <w:lang w:val="pt-BR"/>
+        </w:rPr>
+        <w:t>}}</w:t>
+      </w:r>
+      <w:r>
+        <w:rPr>
+          <w:rFonts w:ascii="Calibri" w:hAnsi="Calibri" w:eastAsia="Calibri" w:cs="Calibri" w:asciiTheme="minorAscii" w:hAnsiTheme="minorAscii" w:eastAsiaTheme="minorAscii" w:cstheme="minorAscii"/>
+          <w:b w:val="1"/>
+          <w:bCs w:val="1"/>
+          <w:i w:val="0"/>
+          <w:iCs w:val="0"/>
+          <w:caps w:val="0"/>
+          <w:smallCaps w:val="0"/>
+          <w:noProof w:val="0"/>
+          <w:color w:val="000000" w:themeColor="text1" w:themeTint="FF" w:themeShade="FF"/>
+          <w:sz w:val="22"/>
+          <w:szCs w:val="22"/>
+          <w:lang w:val="pt-BR"/>
+        </w:rPr>
+        <w:t xml:space="preserve">, no valor de R$ </w:t>
+      </w:r>
+      <w:r>
+        <w:rPr>
+          <w:rFonts w:ascii="Calibri" w:hAnsi="Calibri" w:eastAsia="Calibri" w:cs="Calibri" w:asciiTheme="minorAscii" w:hAnsiTheme="minorAscii" w:eastAsiaTheme="minorAscii" w:cstheme="minorAscii"/>
+          <w:b w:val="1"/>
+          <w:bCs w:val="1"/>
+          <w:i w:val="0"/>
+          <w:iCs w:val="0"/>
+          <w:caps w:val="0"/>
+          <w:smallCaps w:val="0"/>
+          <w:noProof w:val="0"/>
+          <w:color w:val="000000" w:themeColor="text1" w:themeTint="FF" w:themeShade="FF"/>
+          <w:sz w:val="22"/>
+          <w:szCs w:val="22"/>
+          <w:lang w:val="pt-BR"/>
+        </w:rPr>
+        <w:t>{{</w:t>
+      </w:r>
+      <w:r>
+        <w:rPr>
+          <w:rFonts w:ascii="Calibri" w:hAnsi="Calibri" w:eastAsia="Calibri" w:cs="Calibri" w:asciiTheme="minorAscii" w:hAnsiTheme="minorAscii" w:eastAsiaTheme="minorAscii" w:cstheme="minorAscii"/>
+          <w:b w:val="1"/>
+          <w:bCs w:val="1"/>
+          <w:i w:val="0"/>
+          <w:iCs w:val="0"/>
+          <w:caps w:val="0"/>
+          <w:smallCaps w:val="0"/>
+          <w:noProof w:val="0"/>
+          <w:color w:val="000000" w:themeColor="text1" w:themeTint="FF" w:themeShade="FF"/>
+          <w:sz w:val="22"/>
+          <w:szCs w:val="22"/>
+          <w:lang w:val="pt-BR"/>
+        </w:rPr>
+        <w:t>proventos</w:t>
+      </w:r>
+      <w:r>
+        <w:rPr>
+          <w:rFonts w:ascii="Calibri" w:hAnsi="Calibri" w:eastAsia="Calibri" w:cs="Calibri" w:asciiTheme="minorAscii" w:hAnsiTheme="minorAscii" w:eastAsiaTheme="minorAscii" w:cstheme="minorAscii"/>
+          <w:b w:val="1"/>
+          <w:bCs w:val="1"/>
+          <w:i w:val="0"/>
+          <w:iCs w:val="0"/>
+          <w:caps w:val="0"/>
+          <w:smallCaps w:val="0"/>
+          <w:noProof w:val="0"/>
+          <w:color w:val="000000" w:themeColor="text1" w:themeTint="FF" w:themeShade="FF"/>
+          <w:sz w:val="22"/>
+          <w:szCs w:val="22"/>
+          <w:lang w:val="pt-BR"/>
+        </w:rPr>
+        <w:t>}}</w:t>
       </w:r>
       <w:r>
         <w:rPr>

</xml_diff>

<commit_message>
adicionado RG ao cadastro
</commit_message>
<xml_diff>
--- a/modelos/modelo_militar.docx
+++ b/modelos/modelo_militar.docx
@@ -769,7 +769,75 @@
           <w:szCs w:val="22"/>
           <w:lang w:val="pt-BR"/>
         </w:rPr>
-        <w:t xml:space="preserve">, CPF nº </w:t>
+        <w:t>,</w:t>
+      </w:r>
+      <w:r>
+        <w:rPr>
+          <w:rFonts w:ascii="Calibri" w:hAnsi="Calibri" w:eastAsia="Calibri" w:cs="Calibri" w:asciiTheme="minorAscii" w:hAnsiTheme="minorAscii" w:eastAsiaTheme="minorAscii" w:cstheme="minorAscii"/>
+          <w:b w:val="0"/>
+          <w:bCs w:val="0"/>
+          <w:i w:val="0"/>
+          <w:iCs w:val="0"/>
+          <w:caps w:val="0"/>
+          <w:smallCaps w:val="0"/>
+          <w:noProof w:val="0"/>
+          <w:color w:val="000000" w:themeColor="text1" w:themeTint="FF" w:themeShade="FF"/>
+          <w:sz w:val="22"/>
+          <w:szCs w:val="22"/>
+          <w:lang w:val="pt-BR"/>
+        </w:rPr>
+        <w:t xml:space="preserve"> RG {{</w:t>
+      </w:r>
+      <w:r>
+        <w:rPr>
+          <w:rFonts w:ascii="Calibri" w:hAnsi="Calibri" w:eastAsia="Calibri" w:cs="Calibri" w:asciiTheme="minorAscii" w:hAnsiTheme="minorAscii" w:eastAsiaTheme="minorAscii" w:cstheme="minorAscii"/>
+          <w:b w:val="0"/>
+          <w:bCs w:val="0"/>
+          <w:i w:val="0"/>
+          <w:iCs w:val="0"/>
+          <w:caps w:val="0"/>
+          <w:smallCaps w:val="0"/>
+          <w:noProof w:val="0"/>
+          <w:color w:val="000000" w:themeColor="text1" w:themeTint="FF" w:themeShade="FF"/>
+          <w:sz w:val="22"/>
+          <w:szCs w:val="22"/>
+          <w:lang w:val="pt-BR"/>
+        </w:rPr>
+        <w:t>rg</w:t>
+      </w:r>
+      <w:r>
+        <w:rPr>
+          <w:rFonts w:ascii="Calibri" w:hAnsi="Calibri" w:eastAsia="Calibri" w:cs="Calibri" w:asciiTheme="minorAscii" w:hAnsiTheme="minorAscii" w:eastAsiaTheme="minorAscii" w:cstheme="minorAscii"/>
+          <w:b w:val="0"/>
+          <w:bCs w:val="0"/>
+          <w:i w:val="0"/>
+          <w:iCs w:val="0"/>
+          <w:caps w:val="0"/>
+          <w:smallCaps w:val="0"/>
+          <w:noProof w:val="0"/>
+          <w:color w:val="000000" w:themeColor="text1" w:themeTint="FF" w:themeShade="FF"/>
+          <w:sz w:val="22"/>
+          <w:szCs w:val="22"/>
+          <w:lang w:val="pt-BR"/>
+        </w:rPr>
+        <w:t>}},</w:t>
+      </w:r>
+      <w:r>
+        <w:rPr>
+          <w:rFonts w:ascii="Calibri" w:hAnsi="Calibri" w:eastAsia="Calibri" w:cs="Calibri" w:asciiTheme="minorAscii" w:hAnsiTheme="minorAscii" w:eastAsiaTheme="minorAscii" w:cstheme="minorAscii"/>
+          <w:b w:val="0"/>
+          <w:bCs w:val="0"/>
+          <w:i w:val="0"/>
+          <w:iCs w:val="0"/>
+          <w:caps w:val="0"/>
+          <w:smallCaps w:val="0"/>
+          <w:noProof w:val="0"/>
+          <w:color w:val="000000" w:themeColor="text1" w:themeTint="FF" w:themeShade="FF"/>
+          <w:sz w:val="22"/>
+          <w:szCs w:val="22"/>
+          <w:lang w:val="pt-BR"/>
+        </w:rPr>
+        <w:t xml:space="preserve"> CPF nº </w:t>
       </w:r>
       <w:r>
         <w:rPr>
@@ -1886,6 +1954,57 @@
           <w:szCs w:val="22"/>
           <w:lang w:val="pt-BR"/>
         </w:rPr>
+        <w:t xml:space="preserve"> RG {{</w:t>
+      </w:r>
+      <w:r>
+        <w:rPr>
+          <w:rFonts w:ascii="Calibri" w:hAnsi="Calibri" w:eastAsia="Calibri" w:cs="Calibri" w:asciiTheme="minorAscii" w:hAnsiTheme="minorAscii" w:eastAsiaTheme="minorAscii" w:cstheme="minorAscii"/>
+          <w:b w:val="0"/>
+          <w:bCs w:val="0"/>
+          <w:i w:val="0"/>
+          <w:iCs w:val="0"/>
+          <w:caps w:val="0"/>
+          <w:smallCaps w:val="0"/>
+          <w:noProof w:val="0"/>
+          <w:color w:val="000000" w:themeColor="text1" w:themeTint="FF" w:themeShade="FF"/>
+          <w:sz w:val="22"/>
+          <w:szCs w:val="22"/>
+          <w:lang w:val="pt-BR"/>
+        </w:rPr>
+        <w:t>rg</w:t>
+      </w:r>
+      <w:r>
+        <w:rPr>
+          <w:rFonts w:ascii="Calibri" w:hAnsi="Calibri" w:eastAsia="Calibri" w:cs="Calibri" w:asciiTheme="minorAscii" w:hAnsiTheme="minorAscii" w:eastAsiaTheme="minorAscii" w:cstheme="minorAscii"/>
+          <w:b w:val="0"/>
+          <w:bCs w:val="0"/>
+          <w:i w:val="0"/>
+          <w:iCs w:val="0"/>
+          <w:caps w:val="0"/>
+          <w:smallCaps w:val="0"/>
+          <w:noProof w:val="0"/>
+          <w:color w:val="000000" w:themeColor="text1" w:themeTint="FF" w:themeShade="FF"/>
+          <w:sz w:val="22"/>
+          <w:szCs w:val="22"/>
+          <w:lang w:val="pt-BR"/>
+        </w:rPr>
+        <w:t>}},</w:t>
+      </w:r>
+      <w:r>
+        <w:rPr>
+          <w:rFonts w:ascii="Calibri" w:hAnsi="Calibri" w:eastAsia="Calibri" w:cs="Calibri" w:asciiTheme="minorAscii" w:hAnsiTheme="minorAscii" w:eastAsiaTheme="minorAscii" w:cstheme="minorAscii"/>
+          <w:b w:val="0"/>
+          <w:bCs w:val="0"/>
+          <w:i w:val="0"/>
+          <w:iCs w:val="0"/>
+          <w:caps w:val="0"/>
+          <w:smallCaps w:val="0"/>
+          <w:noProof w:val="0"/>
+          <w:color w:val="000000" w:themeColor="text1" w:themeTint="FF" w:themeShade="FF"/>
+          <w:sz w:val="22"/>
+          <w:szCs w:val="22"/>
+          <w:lang w:val="pt-BR"/>
+        </w:rPr>
         <w:t xml:space="preserve"> CPF nº </w:t>
       </w:r>
       <w:r>
@@ -1920,24 +2039,58 @@
           <w:szCs w:val="22"/>
           <w:lang w:val="pt-BR"/>
         </w:rPr>
-        <w:t>cpf</w:t>
-      </w:r>
-      <w:r>
-        <w:rPr>
-          <w:rFonts w:ascii="Calibri" w:hAnsi="Calibri" w:eastAsia="Calibri" w:cs="Calibri" w:asciiTheme="minorAscii" w:hAnsiTheme="minorAscii" w:eastAsiaTheme="minorAscii" w:cstheme="minorAscii"/>
-          <w:b w:val="1"/>
-          <w:bCs w:val="1"/>
-          <w:i w:val="0"/>
-          <w:iCs w:val="0"/>
-          <w:caps w:val="0"/>
-          <w:smallCaps w:val="0"/>
-          <w:noProof w:val="0"/>
-          <w:color w:val="000000" w:themeColor="text1" w:themeTint="FF" w:themeShade="FF"/>
-          <w:sz w:val="22"/>
-          <w:szCs w:val="22"/>
-          <w:lang w:val="pt-BR"/>
-        </w:rPr>
-        <w:t>}}</w:t>
+        <w:t>c</w:t>
+      </w:r>
+      <w:r>
+        <w:rPr>
+          <w:rFonts w:ascii="Calibri" w:hAnsi="Calibri" w:eastAsia="Calibri" w:cs="Calibri" w:asciiTheme="minorAscii" w:hAnsiTheme="minorAscii" w:eastAsiaTheme="minorAscii" w:cstheme="minorAscii"/>
+          <w:b w:val="1"/>
+          <w:bCs w:val="1"/>
+          <w:i w:val="0"/>
+          <w:iCs w:val="0"/>
+          <w:caps w:val="0"/>
+          <w:smallCaps w:val="0"/>
+          <w:noProof w:val="0"/>
+          <w:color w:val="000000" w:themeColor="text1" w:themeTint="FF" w:themeShade="FF"/>
+          <w:sz w:val="22"/>
+          <w:szCs w:val="22"/>
+          <w:lang w:val="pt-BR"/>
+        </w:rPr>
+        <w:t>pf</w:t>
+      </w:r>
+      <w:r>
+        <w:rPr>
+          <w:rFonts w:ascii="Calibri" w:hAnsi="Calibri" w:eastAsia="Calibri" w:cs="Calibri" w:asciiTheme="minorAscii" w:hAnsiTheme="minorAscii" w:eastAsiaTheme="minorAscii" w:cstheme="minorAscii"/>
+          <w:b w:val="1"/>
+          <w:bCs w:val="1"/>
+          <w:i w:val="0"/>
+          <w:iCs w:val="0"/>
+          <w:caps w:val="0"/>
+          <w:smallCaps w:val="0"/>
+          <w:noProof w:val="0"/>
+          <w:color w:val="000000" w:themeColor="text1" w:themeTint="FF" w:themeShade="FF"/>
+          <w:sz w:val="22"/>
+          <w:szCs w:val="22"/>
+          <w:lang w:val="pt-BR"/>
+        </w:rPr>
+        <w:t>}</w:t>
+      </w:r>
+      <w:r>
+        <w:rPr>
+          <w:rFonts w:ascii="Calibri" w:hAnsi="Calibri" w:eastAsia="Calibri" w:cs="Calibri" w:asciiTheme="minorAscii" w:hAnsiTheme="minorAscii" w:eastAsiaTheme="minorAscii" w:cstheme="minorAscii"/>
+          <w:b w:val="1"/>
+          <w:bCs w:val="1"/>
+          <w:i w:val="0"/>
+          <w:iCs w:val="0"/>
+          <w:caps w:val="0"/>
+          <w:smallCaps w:val="0"/>
+          <w:noProof w:val="0"/>
+          <w:color w:val="000000" w:themeColor="text1" w:themeTint="FF" w:themeShade="FF"/>
+          <w:sz w:val="22"/>
+          <w:szCs w:val="22"/>
+          <w:lang w:val="pt-BR"/>
+        </w:rPr>
+        <w:t>}</w:t>
       </w:r>
       <w:r>
         <w:rPr>
@@ -2056,24 +2209,58 @@
           <w:szCs w:val="22"/>
           <w:lang w:val="pt-BR"/>
         </w:rPr>
-        <w:t>fundamento_legal</w:t>
-      </w:r>
-      <w:r>
-        <w:rPr>
-          <w:rFonts w:ascii="Calibri" w:hAnsi="Calibri" w:eastAsia="Calibri" w:cs="Calibri" w:asciiTheme="minorAscii" w:hAnsiTheme="minorAscii" w:eastAsiaTheme="minorAscii" w:cstheme="minorAscii"/>
-          <w:b w:val="0"/>
-          <w:bCs w:val="0"/>
-          <w:i w:val="0"/>
-          <w:iCs w:val="0"/>
-          <w:caps w:val="0"/>
-          <w:smallCaps w:val="0"/>
-          <w:noProof w:val="0"/>
-          <w:color w:val="000000" w:themeColor="text1" w:themeTint="FF" w:themeShade="FF"/>
-          <w:sz w:val="22"/>
-          <w:szCs w:val="22"/>
-          <w:lang w:val="pt-BR"/>
-        </w:rPr>
-        <w:t>}}</w:t>
+        <w:t>f</w:t>
+      </w:r>
+      <w:r>
+        <w:rPr>
+          <w:rFonts w:ascii="Calibri" w:hAnsi="Calibri" w:eastAsia="Calibri" w:cs="Calibri" w:asciiTheme="minorAscii" w:hAnsiTheme="minorAscii" w:eastAsiaTheme="minorAscii" w:cstheme="minorAscii"/>
+          <w:b w:val="0"/>
+          <w:bCs w:val="0"/>
+          <w:i w:val="0"/>
+          <w:iCs w:val="0"/>
+          <w:caps w:val="0"/>
+          <w:smallCaps w:val="0"/>
+          <w:noProof w:val="0"/>
+          <w:color w:val="000000" w:themeColor="text1" w:themeTint="FF" w:themeShade="FF"/>
+          <w:sz w:val="22"/>
+          <w:szCs w:val="22"/>
+          <w:lang w:val="pt-BR"/>
+        </w:rPr>
+        <w:t>undamento_legal</w:t>
+      </w:r>
+      <w:r>
+        <w:rPr>
+          <w:rFonts w:ascii="Calibri" w:hAnsi="Calibri" w:eastAsia="Calibri" w:cs="Calibri" w:asciiTheme="minorAscii" w:hAnsiTheme="minorAscii" w:eastAsiaTheme="minorAscii" w:cstheme="minorAscii"/>
+          <w:b w:val="0"/>
+          <w:bCs w:val="0"/>
+          <w:i w:val="0"/>
+          <w:iCs w:val="0"/>
+          <w:caps w:val="0"/>
+          <w:smallCaps w:val="0"/>
+          <w:noProof w:val="0"/>
+          <w:color w:val="000000" w:themeColor="text1" w:themeTint="FF" w:themeShade="FF"/>
+          <w:sz w:val="22"/>
+          <w:szCs w:val="22"/>
+          <w:lang w:val="pt-BR"/>
+        </w:rPr>
+        <w:t>}</w:t>
+      </w:r>
+      <w:r>
+        <w:rPr>
+          <w:rFonts w:ascii="Calibri" w:hAnsi="Calibri" w:eastAsia="Calibri" w:cs="Calibri" w:asciiTheme="minorAscii" w:hAnsiTheme="minorAscii" w:eastAsiaTheme="minorAscii" w:cstheme="minorAscii"/>
+          <w:b w:val="0"/>
+          <w:bCs w:val="0"/>
+          <w:i w:val="0"/>
+          <w:iCs w:val="0"/>
+          <w:caps w:val="0"/>
+          <w:smallCaps w:val="0"/>
+          <w:noProof w:val="0"/>
+          <w:color w:val="000000" w:themeColor="text1" w:themeTint="FF" w:themeShade="FF"/>
+          <w:sz w:val="22"/>
+          <w:szCs w:val="22"/>
+          <w:lang w:val="pt-BR"/>
+        </w:rPr>
+        <w:t>}</w:t>
       </w:r>
       <w:r>
         <w:rPr>
@@ -2124,58 +2311,126 @@
           <w:szCs w:val="22"/>
           <w:lang w:val="pt-BR"/>
         </w:rPr>
-        <w:t>ato_concessorio</w:t>
-      </w:r>
-      <w:r>
-        <w:rPr>
-          <w:rFonts w:ascii="Calibri" w:hAnsi="Calibri" w:eastAsia="Calibri" w:cs="Calibri" w:asciiTheme="minorAscii" w:hAnsiTheme="minorAscii" w:eastAsiaTheme="minorAscii" w:cstheme="minorAscii"/>
-          <w:b w:val="1"/>
-          <w:bCs w:val="1"/>
-          <w:i w:val="0"/>
-          <w:iCs w:val="0"/>
-          <w:caps w:val="0"/>
-          <w:smallCaps w:val="0"/>
-          <w:noProof w:val="0"/>
-          <w:color w:val="000000" w:themeColor="text1" w:themeTint="FF" w:themeShade="FF"/>
-          <w:sz w:val="22"/>
-          <w:szCs w:val="22"/>
-          <w:lang w:val="pt-BR"/>
-        </w:rPr>
-        <w:t>}}, de {{</w:t>
-      </w:r>
-      <w:r>
-        <w:rPr>
-          <w:rFonts w:ascii="Calibri" w:hAnsi="Calibri" w:eastAsia="Calibri" w:cs="Calibri" w:asciiTheme="minorAscii" w:hAnsiTheme="minorAscii" w:eastAsiaTheme="minorAscii" w:cstheme="minorAscii"/>
-          <w:b w:val="1"/>
-          <w:bCs w:val="1"/>
-          <w:i w:val="0"/>
-          <w:iCs w:val="0"/>
-          <w:caps w:val="0"/>
-          <w:smallCaps w:val="0"/>
-          <w:noProof w:val="0"/>
-          <w:color w:val="000000" w:themeColor="text1" w:themeTint="FF" w:themeShade="FF"/>
-          <w:sz w:val="22"/>
-          <w:szCs w:val="22"/>
-          <w:lang w:val="pt-BR"/>
-        </w:rPr>
-        <w:t>data_ato_concessorio</w:t>
-      </w:r>
-      <w:r>
-        <w:rPr>
-          <w:rFonts w:ascii="Calibri" w:hAnsi="Calibri" w:eastAsia="Calibri" w:cs="Calibri" w:asciiTheme="minorAscii" w:hAnsiTheme="minorAscii" w:eastAsiaTheme="minorAscii" w:cstheme="minorAscii"/>
-          <w:b w:val="1"/>
-          <w:bCs w:val="1"/>
-          <w:i w:val="0"/>
-          <w:iCs w:val="0"/>
-          <w:caps w:val="0"/>
-          <w:smallCaps w:val="0"/>
-          <w:noProof w:val="0"/>
-          <w:color w:val="000000" w:themeColor="text1" w:themeTint="FF" w:themeShade="FF"/>
-          <w:sz w:val="22"/>
-          <w:szCs w:val="22"/>
-          <w:lang w:val="pt-BR"/>
-        </w:rPr>
-        <w:t>}}</w:t>
+        <w:t>a</w:t>
+      </w:r>
+      <w:r>
+        <w:rPr>
+          <w:rFonts w:ascii="Calibri" w:hAnsi="Calibri" w:eastAsia="Calibri" w:cs="Calibri" w:asciiTheme="minorAscii" w:hAnsiTheme="minorAscii" w:eastAsiaTheme="minorAscii" w:cstheme="minorAscii"/>
+          <w:b w:val="1"/>
+          <w:bCs w:val="1"/>
+          <w:i w:val="0"/>
+          <w:iCs w:val="0"/>
+          <w:caps w:val="0"/>
+          <w:smallCaps w:val="0"/>
+          <w:noProof w:val="0"/>
+          <w:color w:val="000000" w:themeColor="text1" w:themeTint="FF" w:themeShade="FF"/>
+          <w:sz w:val="22"/>
+          <w:szCs w:val="22"/>
+          <w:lang w:val="pt-BR"/>
+        </w:rPr>
+        <w:t>to_concessorio</w:t>
+      </w:r>
+      <w:r>
+        <w:rPr>
+          <w:rFonts w:ascii="Calibri" w:hAnsi="Calibri" w:eastAsia="Calibri" w:cs="Calibri" w:asciiTheme="minorAscii" w:hAnsiTheme="minorAscii" w:eastAsiaTheme="minorAscii" w:cstheme="minorAscii"/>
+          <w:b w:val="1"/>
+          <w:bCs w:val="1"/>
+          <w:i w:val="0"/>
+          <w:iCs w:val="0"/>
+          <w:caps w:val="0"/>
+          <w:smallCaps w:val="0"/>
+          <w:noProof w:val="0"/>
+          <w:color w:val="000000" w:themeColor="text1" w:themeTint="FF" w:themeShade="FF"/>
+          <w:sz w:val="22"/>
+          <w:szCs w:val="22"/>
+          <w:lang w:val="pt-BR"/>
+        </w:rPr>
+        <w:t>}</w:t>
+      </w:r>
+      <w:r>
+        <w:rPr>
+          <w:rFonts w:ascii="Calibri" w:hAnsi="Calibri" w:eastAsia="Calibri" w:cs="Calibri" w:asciiTheme="minorAscii" w:hAnsiTheme="minorAscii" w:eastAsiaTheme="minorAscii" w:cstheme="minorAscii"/>
+          <w:b w:val="1"/>
+          <w:bCs w:val="1"/>
+          <w:i w:val="0"/>
+          <w:iCs w:val="0"/>
+          <w:caps w:val="0"/>
+          <w:smallCaps w:val="0"/>
+          <w:noProof w:val="0"/>
+          <w:color w:val="000000" w:themeColor="text1" w:themeTint="FF" w:themeShade="FF"/>
+          <w:sz w:val="22"/>
+          <w:szCs w:val="22"/>
+          <w:lang w:val="pt-BR"/>
+        </w:rPr>
+        <w:t>}, de {{</w:t>
+      </w:r>
+      <w:r>
+        <w:rPr>
+          <w:rFonts w:ascii="Calibri" w:hAnsi="Calibri" w:eastAsia="Calibri" w:cs="Calibri" w:asciiTheme="minorAscii" w:hAnsiTheme="minorAscii" w:eastAsiaTheme="minorAscii" w:cstheme="minorAscii"/>
+          <w:b w:val="1"/>
+          <w:bCs w:val="1"/>
+          <w:i w:val="0"/>
+          <w:iCs w:val="0"/>
+          <w:caps w:val="0"/>
+          <w:smallCaps w:val="0"/>
+          <w:noProof w:val="0"/>
+          <w:color w:val="000000" w:themeColor="text1" w:themeTint="FF" w:themeShade="FF"/>
+          <w:sz w:val="22"/>
+          <w:szCs w:val="22"/>
+          <w:lang w:val="pt-BR"/>
+        </w:rPr>
+        <w:t>d</w:t>
+      </w:r>
+      <w:r>
+        <w:rPr>
+          <w:rFonts w:ascii="Calibri" w:hAnsi="Calibri" w:eastAsia="Calibri" w:cs="Calibri" w:asciiTheme="minorAscii" w:hAnsiTheme="minorAscii" w:eastAsiaTheme="minorAscii" w:cstheme="minorAscii"/>
+          <w:b w:val="1"/>
+          <w:bCs w:val="1"/>
+          <w:i w:val="0"/>
+          <w:iCs w:val="0"/>
+          <w:caps w:val="0"/>
+          <w:smallCaps w:val="0"/>
+          <w:noProof w:val="0"/>
+          <w:color w:val="000000" w:themeColor="text1" w:themeTint="FF" w:themeShade="FF"/>
+          <w:sz w:val="22"/>
+          <w:szCs w:val="22"/>
+          <w:lang w:val="pt-BR"/>
+        </w:rPr>
+        <w:t>ata_ato_concessorio</w:t>
+      </w:r>
+      <w:r>
+        <w:rPr>
+          <w:rFonts w:ascii="Calibri" w:hAnsi="Calibri" w:eastAsia="Calibri" w:cs="Calibri" w:asciiTheme="minorAscii" w:hAnsiTheme="minorAscii" w:eastAsiaTheme="minorAscii" w:cstheme="minorAscii"/>
+          <w:b w:val="1"/>
+          <w:bCs w:val="1"/>
+          <w:i w:val="0"/>
+          <w:iCs w:val="0"/>
+          <w:caps w:val="0"/>
+          <w:smallCaps w:val="0"/>
+          <w:noProof w:val="0"/>
+          <w:color w:val="000000" w:themeColor="text1" w:themeTint="FF" w:themeShade="FF"/>
+          <w:sz w:val="22"/>
+          <w:szCs w:val="22"/>
+          <w:lang w:val="pt-BR"/>
+        </w:rPr>
+        <w:t>}</w:t>
+      </w:r>
+      <w:r>
+        <w:rPr>
+          <w:rFonts w:ascii="Calibri" w:hAnsi="Calibri" w:eastAsia="Calibri" w:cs="Calibri" w:asciiTheme="minorAscii" w:hAnsiTheme="minorAscii" w:eastAsiaTheme="minorAscii" w:cstheme="minorAscii"/>
+          <w:b w:val="1"/>
+          <w:bCs w:val="1"/>
+          <w:i w:val="0"/>
+          <w:iCs w:val="0"/>
+          <w:caps w:val="0"/>
+          <w:smallCaps w:val="0"/>
+          <w:noProof w:val="0"/>
+          <w:color w:val="000000" w:themeColor="text1" w:themeTint="FF" w:themeShade="FF"/>
+          <w:sz w:val="22"/>
+          <w:szCs w:val="22"/>
+          <w:lang w:val="pt-BR"/>
+        </w:rPr>
+        <w:t>}</w:t>
       </w:r>
       <w:r>
         <w:rPr>
@@ -2226,58 +2481,126 @@
           <w:szCs w:val="22"/>
           <w:lang w:val="pt-BR"/>
         </w:rPr>
-        <w:t>publicacao</w:t>
-      </w:r>
-      <w:r>
-        <w:rPr>
-          <w:rFonts w:ascii="Calibri" w:hAnsi="Calibri" w:eastAsia="Calibri" w:cs="Calibri" w:asciiTheme="minorAscii" w:hAnsiTheme="minorAscii" w:eastAsiaTheme="minorAscii" w:cstheme="minorAscii"/>
-          <w:b w:val="1"/>
-          <w:bCs w:val="1"/>
-          <w:i w:val="0"/>
-          <w:iCs w:val="0"/>
-          <w:caps w:val="0"/>
-          <w:smallCaps w:val="0"/>
-          <w:noProof w:val="0"/>
-          <w:color w:val="000000" w:themeColor="text1" w:themeTint="FF" w:themeShade="FF"/>
-          <w:sz w:val="22"/>
-          <w:szCs w:val="22"/>
-          <w:lang w:val="pt-BR"/>
-        </w:rPr>
-        <w:t>}}, de {{</w:t>
-      </w:r>
-      <w:r>
-        <w:rPr>
-          <w:rFonts w:ascii="Calibri" w:hAnsi="Calibri" w:eastAsia="Calibri" w:cs="Calibri" w:asciiTheme="minorAscii" w:hAnsiTheme="minorAscii" w:eastAsiaTheme="minorAscii" w:cstheme="minorAscii"/>
-          <w:b w:val="1"/>
-          <w:bCs w:val="1"/>
-          <w:i w:val="0"/>
-          <w:iCs w:val="0"/>
-          <w:caps w:val="0"/>
-          <w:smallCaps w:val="0"/>
-          <w:noProof w:val="0"/>
-          <w:color w:val="000000" w:themeColor="text1" w:themeTint="FF" w:themeShade="FF"/>
-          <w:sz w:val="22"/>
-          <w:szCs w:val="22"/>
-          <w:lang w:val="pt-BR"/>
-        </w:rPr>
-        <w:t>data_publicacao</w:t>
-      </w:r>
-      <w:r>
-        <w:rPr>
-          <w:rFonts w:ascii="Calibri" w:hAnsi="Calibri" w:eastAsia="Calibri" w:cs="Calibri" w:asciiTheme="minorAscii" w:hAnsiTheme="minorAscii" w:eastAsiaTheme="minorAscii" w:cstheme="minorAscii"/>
-          <w:b w:val="1"/>
-          <w:bCs w:val="1"/>
-          <w:i w:val="0"/>
-          <w:iCs w:val="0"/>
-          <w:caps w:val="0"/>
-          <w:smallCaps w:val="0"/>
-          <w:noProof w:val="0"/>
-          <w:color w:val="000000" w:themeColor="text1" w:themeTint="FF" w:themeShade="FF"/>
-          <w:sz w:val="22"/>
-          <w:szCs w:val="22"/>
-          <w:lang w:val="pt-BR"/>
-        </w:rPr>
-        <w:t>}}</w:t>
+        <w:t>p</w:t>
+      </w:r>
+      <w:r>
+        <w:rPr>
+          <w:rFonts w:ascii="Calibri" w:hAnsi="Calibri" w:eastAsia="Calibri" w:cs="Calibri" w:asciiTheme="minorAscii" w:hAnsiTheme="minorAscii" w:eastAsiaTheme="minorAscii" w:cstheme="minorAscii"/>
+          <w:b w:val="1"/>
+          <w:bCs w:val="1"/>
+          <w:i w:val="0"/>
+          <w:iCs w:val="0"/>
+          <w:caps w:val="0"/>
+          <w:smallCaps w:val="0"/>
+          <w:noProof w:val="0"/>
+          <w:color w:val="000000" w:themeColor="text1" w:themeTint="FF" w:themeShade="FF"/>
+          <w:sz w:val="22"/>
+          <w:szCs w:val="22"/>
+          <w:lang w:val="pt-BR"/>
+        </w:rPr>
+        <w:t>ublicacao</w:t>
+      </w:r>
+      <w:r>
+        <w:rPr>
+          <w:rFonts w:ascii="Calibri" w:hAnsi="Calibri" w:eastAsia="Calibri" w:cs="Calibri" w:asciiTheme="minorAscii" w:hAnsiTheme="minorAscii" w:eastAsiaTheme="minorAscii" w:cstheme="minorAscii"/>
+          <w:b w:val="1"/>
+          <w:bCs w:val="1"/>
+          <w:i w:val="0"/>
+          <w:iCs w:val="0"/>
+          <w:caps w:val="0"/>
+          <w:smallCaps w:val="0"/>
+          <w:noProof w:val="0"/>
+          <w:color w:val="000000" w:themeColor="text1" w:themeTint="FF" w:themeShade="FF"/>
+          <w:sz w:val="22"/>
+          <w:szCs w:val="22"/>
+          <w:lang w:val="pt-BR"/>
+        </w:rPr>
+        <w:t>}</w:t>
+      </w:r>
+      <w:r>
+        <w:rPr>
+          <w:rFonts w:ascii="Calibri" w:hAnsi="Calibri" w:eastAsia="Calibri" w:cs="Calibri" w:asciiTheme="minorAscii" w:hAnsiTheme="minorAscii" w:eastAsiaTheme="minorAscii" w:cstheme="minorAscii"/>
+          <w:b w:val="1"/>
+          <w:bCs w:val="1"/>
+          <w:i w:val="0"/>
+          <w:iCs w:val="0"/>
+          <w:caps w:val="0"/>
+          <w:smallCaps w:val="0"/>
+          <w:noProof w:val="0"/>
+          <w:color w:val="000000" w:themeColor="text1" w:themeTint="FF" w:themeShade="FF"/>
+          <w:sz w:val="22"/>
+          <w:szCs w:val="22"/>
+          <w:lang w:val="pt-BR"/>
+        </w:rPr>
+        <w:t>}, de {{</w:t>
+      </w:r>
+      <w:r>
+        <w:rPr>
+          <w:rFonts w:ascii="Calibri" w:hAnsi="Calibri" w:eastAsia="Calibri" w:cs="Calibri" w:asciiTheme="minorAscii" w:hAnsiTheme="minorAscii" w:eastAsiaTheme="minorAscii" w:cstheme="minorAscii"/>
+          <w:b w:val="1"/>
+          <w:bCs w:val="1"/>
+          <w:i w:val="0"/>
+          <w:iCs w:val="0"/>
+          <w:caps w:val="0"/>
+          <w:smallCaps w:val="0"/>
+          <w:noProof w:val="0"/>
+          <w:color w:val="000000" w:themeColor="text1" w:themeTint="FF" w:themeShade="FF"/>
+          <w:sz w:val="22"/>
+          <w:szCs w:val="22"/>
+          <w:lang w:val="pt-BR"/>
+        </w:rPr>
+        <w:t>d</w:t>
+      </w:r>
+      <w:r>
+        <w:rPr>
+          <w:rFonts w:ascii="Calibri" w:hAnsi="Calibri" w:eastAsia="Calibri" w:cs="Calibri" w:asciiTheme="minorAscii" w:hAnsiTheme="minorAscii" w:eastAsiaTheme="minorAscii" w:cstheme="minorAscii"/>
+          <w:b w:val="1"/>
+          <w:bCs w:val="1"/>
+          <w:i w:val="0"/>
+          <w:iCs w:val="0"/>
+          <w:caps w:val="0"/>
+          <w:smallCaps w:val="0"/>
+          <w:noProof w:val="0"/>
+          <w:color w:val="000000" w:themeColor="text1" w:themeTint="FF" w:themeShade="FF"/>
+          <w:sz w:val="22"/>
+          <w:szCs w:val="22"/>
+          <w:lang w:val="pt-BR"/>
+        </w:rPr>
+        <w:t>ata_publicacao</w:t>
+      </w:r>
+      <w:r>
+        <w:rPr>
+          <w:rFonts w:ascii="Calibri" w:hAnsi="Calibri" w:eastAsia="Calibri" w:cs="Calibri" w:asciiTheme="minorAscii" w:hAnsiTheme="minorAscii" w:eastAsiaTheme="minorAscii" w:cstheme="minorAscii"/>
+          <w:b w:val="1"/>
+          <w:bCs w:val="1"/>
+          <w:i w:val="0"/>
+          <w:iCs w:val="0"/>
+          <w:caps w:val="0"/>
+          <w:smallCaps w:val="0"/>
+          <w:noProof w:val="0"/>
+          <w:color w:val="000000" w:themeColor="text1" w:themeTint="FF" w:themeShade="FF"/>
+          <w:sz w:val="22"/>
+          <w:szCs w:val="22"/>
+          <w:lang w:val="pt-BR"/>
+        </w:rPr>
+        <w:t>}</w:t>
+      </w:r>
+      <w:r>
+        <w:rPr>
+          <w:rFonts w:ascii="Calibri" w:hAnsi="Calibri" w:eastAsia="Calibri" w:cs="Calibri" w:asciiTheme="minorAscii" w:hAnsiTheme="minorAscii" w:eastAsiaTheme="minorAscii" w:cstheme="minorAscii"/>
+          <w:b w:val="1"/>
+          <w:bCs w:val="1"/>
+          <w:i w:val="0"/>
+          <w:iCs w:val="0"/>
+          <w:caps w:val="0"/>
+          <w:smallCaps w:val="0"/>
+          <w:noProof w:val="0"/>
+          <w:color w:val="000000" w:themeColor="text1" w:themeTint="FF" w:themeShade="FF"/>
+          <w:sz w:val="22"/>
+          <w:szCs w:val="22"/>
+          <w:lang w:val="pt-BR"/>
+        </w:rPr>
+        <w:t>}</w:t>
       </w:r>
       <w:r>
         <w:rPr>
@@ -2328,58 +2651,126 @@
           <w:szCs w:val="22"/>
           <w:lang w:val="pt-BR"/>
         </w:rPr>
-        <w:t>anos_tempo_de_contribuicao</w:t>
-      </w:r>
-      <w:r>
-        <w:rPr>
-          <w:rFonts w:ascii="Calibri" w:hAnsi="Calibri" w:eastAsia="Calibri" w:cs="Calibri" w:asciiTheme="minorAscii" w:hAnsiTheme="minorAscii" w:eastAsiaTheme="minorAscii" w:cstheme="minorAscii"/>
-          <w:b w:val="1"/>
-          <w:bCs w:val="1"/>
-          <w:i w:val="0"/>
-          <w:iCs w:val="0"/>
-          <w:caps w:val="0"/>
-          <w:smallCaps w:val="0"/>
-          <w:noProof w:val="0"/>
-          <w:color w:val="000000" w:themeColor="text1" w:themeTint="FF" w:themeShade="FF"/>
-          <w:sz w:val="22"/>
-          <w:szCs w:val="22"/>
-          <w:lang w:val="pt-BR"/>
-        </w:rPr>
-        <w:t>}} anos e {{</w:t>
-      </w:r>
-      <w:r>
-        <w:rPr>
-          <w:rFonts w:ascii="Calibri" w:hAnsi="Calibri" w:eastAsia="Calibri" w:cs="Calibri" w:asciiTheme="minorAscii" w:hAnsiTheme="minorAscii" w:eastAsiaTheme="minorAscii" w:cstheme="minorAscii"/>
-          <w:b w:val="1"/>
-          <w:bCs w:val="1"/>
-          <w:i w:val="0"/>
-          <w:iCs w:val="0"/>
-          <w:caps w:val="0"/>
-          <w:smallCaps w:val="0"/>
-          <w:noProof w:val="0"/>
-          <w:color w:val="000000" w:themeColor="text1" w:themeTint="FF" w:themeShade="FF"/>
-          <w:sz w:val="22"/>
-          <w:szCs w:val="22"/>
-          <w:lang w:val="pt-BR"/>
-        </w:rPr>
-        <w:t>dias_tempo_de_contribuicao</w:t>
-      </w:r>
-      <w:r>
-        <w:rPr>
-          <w:rFonts w:ascii="Calibri" w:hAnsi="Calibri" w:eastAsia="Calibri" w:cs="Calibri" w:asciiTheme="minorAscii" w:hAnsiTheme="minorAscii" w:eastAsiaTheme="minorAscii" w:cstheme="minorAscii"/>
-          <w:b w:val="1"/>
-          <w:bCs w:val="1"/>
-          <w:i w:val="0"/>
-          <w:iCs w:val="0"/>
-          <w:caps w:val="0"/>
-          <w:smallCaps w:val="0"/>
-          <w:noProof w:val="0"/>
-          <w:color w:val="000000" w:themeColor="text1" w:themeTint="FF" w:themeShade="FF"/>
-          <w:sz w:val="22"/>
-          <w:szCs w:val="22"/>
-          <w:lang w:val="pt-BR"/>
-        </w:rPr>
-        <w:t>}} dias</w:t>
+        <w:t>a</w:t>
+      </w:r>
+      <w:r>
+        <w:rPr>
+          <w:rFonts w:ascii="Calibri" w:hAnsi="Calibri" w:eastAsia="Calibri" w:cs="Calibri" w:asciiTheme="minorAscii" w:hAnsiTheme="minorAscii" w:eastAsiaTheme="minorAscii" w:cstheme="minorAscii"/>
+          <w:b w:val="1"/>
+          <w:bCs w:val="1"/>
+          <w:i w:val="0"/>
+          <w:iCs w:val="0"/>
+          <w:caps w:val="0"/>
+          <w:smallCaps w:val="0"/>
+          <w:noProof w:val="0"/>
+          <w:color w:val="000000" w:themeColor="text1" w:themeTint="FF" w:themeShade="FF"/>
+          <w:sz w:val="22"/>
+          <w:szCs w:val="22"/>
+          <w:lang w:val="pt-BR"/>
+        </w:rPr>
+        <w:t>nos_tempo_de_contribuicao</w:t>
+      </w:r>
+      <w:r>
+        <w:rPr>
+          <w:rFonts w:ascii="Calibri" w:hAnsi="Calibri" w:eastAsia="Calibri" w:cs="Calibri" w:asciiTheme="minorAscii" w:hAnsiTheme="minorAscii" w:eastAsiaTheme="minorAscii" w:cstheme="minorAscii"/>
+          <w:b w:val="1"/>
+          <w:bCs w:val="1"/>
+          <w:i w:val="0"/>
+          <w:iCs w:val="0"/>
+          <w:caps w:val="0"/>
+          <w:smallCaps w:val="0"/>
+          <w:noProof w:val="0"/>
+          <w:color w:val="000000" w:themeColor="text1" w:themeTint="FF" w:themeShade="FF"/>
+          <w:sz w:val="22"/>
+          <w:szCs w:val="22"/>
+          <w:lang w:val="pt-BR"/>
+        </w:rPr>
+        <w:t>}</w:t>
+      </w:r>
+      <w:r>
+        <w:rPr>
+          <w:rFonts w:ascii="Calibri" w:hAnsi="Calibri" w:eastAsia="Calibri" w:cs="Calibri" w:asciiTheme="minorAscii" w:hAnsiTheme="minorAscii" w:eastAsiaTheme="minorAscii" w:cstheme="minorAscii"/>
+          <w:b w:val="1"/>
+          <w:bCs w:val="1"/>
+          <w:i w:val="0"/>
+          <w:iCs w:val="0"/>
+          <w:caps w:val="0"/>
+          <w:smallCaps w:val="0"/>
+          <w:noProof w:val="0"/>
+          <w:color w:val="000000" w:themeColor="text1" w:themeTint="FF" w:themeShade="FF"/>
+          <w:sz w:val="22"/>
+          <w:szCs w:val="22"/>
+          <w:lang w:val="pt-BR"/>
+        </w:rPr>
+        <w:t>} anos e {{</w:t>
+      </w:r>
+      <w:r>
+        <w:rPr>
+          <w:rFonts w:ascii="Calibri" w:hAnsi="Calibri" w:eastAsia="Calibri" w:cs="Calibri" w:asciiTheme="minorAscii" w:hAnsiTheme="minorAscii" w:eastAsiaTheme="minorAscii" w:cstheme="minorAscii"/>
+          <w:b w:val="1"/>
+          <w:bCs w:val="1"/>
+          <w:i w:val="0"/>
+          <w:iCs w:val="0"/>
+          <w:caps w:val="0"/>
+          <w:smallCaps w:val="0"/>
+          <w:noProof w:val="0"/>
+          <w:color w:val="000000" w:themeColor="text1" w:themeTint="FF" w:themeShade="FF"/>
+          <w:sz w:val="22"/>
+          <w:szCs w:val="22"/>
+          <w:lang w:val="pt-BR"/>
+        </w:rPr>
+        <w:t>d</w:t>
+      </w:r>
+      <w:r>
+        <w:rPr>
+          <w:rFonts w:ascii="Calibri" w:hAnsi="Calibri" w:eastAsia="Calibri" w:cs="Calibri" w:asciiTheme="minorAscii" w:hAnsiTheme="minorAscii" w:eastAsiaTheme="minorAscii" w:cstheme="minorAscii"/>
+          <w:b w:val="1"/>
+          <w:bCs w:val="1"/>
+          <w:i w:val="0"/>
+          <w:iCs w:val="0"/>
+          <w:caps w:val="0"/>
+          <w:smallCaps w:val="0"/>
+          <w:noProof w:val="0"/>
+          <w:color w:val="000000" w:themeColor="text1" w:themeTint="FF" w:themeShade="FF"/>
+          <w:sz w:val="22"/>
+          <w:szCs w:val="22"/>
+          <w:lang w:val="pt-BR"/>
+        </w:rPr>
+        <w:t>ias_tempo_de_contribuicao</w:t>
+      </w:r>
+      <w:r>
+        <w:rPr>
+          <w:rFonts w:ascii="Calibri" w:hAnsi="Calibri" w:eastAsia="Calibri" w:cs="Calibri" w:asciiTheme="minorAscii" w:hAnsiTheme="minorAscii" w:eastAsiaTheme="minorAscii" w:cstheme="minorAscii"/>
+          <w:b w:val="1"/>
+          <w:bCs w:val="1"/>
+          <w:i w:val="0"/>
+          <w:iCs w:val="0"/>
+          <w:caps w:val="0"/>
+          <w:smallCaps w:val="0"/>
+          <w:noProof w:val="0"/>
+          <w:color w:val="000000" w:themeColor="text1" w:themeTint="FF" w:themeShade="FF"/>
+          <w:sz w:val="22"/>
+          <w:szCs w:val="22"/>
+          <w:lang w:val="pt-BR"/>
+        </w:rPr>
+        <w:t>}</w:t>
+      </w:r>
+      <w:r>
+        <w:rPr>
+          <w:rFonts w:ascii="Calibri" w:hAnsi="Calibri" w:eastAsia="Calibri" w:cs="Calibri" w:asciiTheme="minorAscii" w:hAnsiTheme="minorAscii" w:eastAsiaTheme="minorAscii" w:cstheme="minorAscii"/>
+          <w:b w:val="1"/>
+          <w:bCs w:val="1"/>
+          <w:i w:val="0"/>
+          <w:iCs w:val="0"/>
+          <w:caps w:val="0"/>
+          <w:smallCaps w:val="0"/>
+          <w:noProof w:val="0"/>
+          <w:color w:val="000000" w:themeColor="text1" w:themeTint="FF" w:themeShade="FF"/>
+          <w:sz w:val="22"/>
+          <w:szCs w:val="22"/>
+          <w:lang w:val="pt-BR"/>
+        </w:rPr>
+        <w:t>} dias</w:t>
       </w:r>
       <w:r>
         <w:rPr>
@@ -2484,24 +2875,61 @@
           <w:u w:val="none"/>
           <w:lang w:val="pt-BR"/>
         </w:rPr>
-        <w:t>data_inicio_concessao</w:t>
-      </w:r>
-      <w:r>
-        <w:rPr>
-          <w:rFonts w:ascii="Calibri" w:hAnsi="Calibri" w:eastAsia="Calibri" w:cs="Calibri" w:asciiTheme="minorAscii" w:hAnsiTheme="minorAscii" w:eastAsiaTheme="minorAscii" w:cstheme="minorAscii"/>
-          <w:b w:val="1"/>
-          <w:bCs w:val="1"/>
-          <w:i w:val="0"/>
-          <w:iCs w:val="0"/>
-          <w:caps w:val="0"/>
-          <w:smallCaps w:val="0"/>
-          <w:noProof w:val="0"/>
-          <w:color w:val="000000" w:themeColor="text1" w:themeTint="FF" w:themeShade="FF"/>
-          <w:sz w:val="22"/>
-          <w:szCs w:val="22"/>
-          <w:lang w:val="pt-BR"/>
-        </w:rPr>
-        <w:t>}}</w:t>
+        <w:t>d</w:t>
+      </w:r>
+      <w:r>
+        <w:rPr>
+          <w:rFonts w:ascii="Calibri" w:hAnsi="Calibri" w:eastAsia="Calibri" w:cs="Calibri"/>
+          <w:b w:val="1"/>
+          <w:bCs w:val="1"/>
+          <w:i w:val="0"/>
+          <w:iCs w:val="0"/>
+          <w:caps w:val="0"/>
+          <w:smallCaps w:val="0"/>
+          <w:strike w:val="0"/>
+          <w:dstrike w:val="0"/>
+          <w:noProof w:val="0"/>
+          <w:color w:val="000000" w:themeColor="text1" w:themeTint="FF" w:themeShade="FF"/>
+          <w:sz w:val="22"/>
+          <w:szCs w:val="22"/>
+          <w:u w:val="none"/>
+          <w:lang w:val="pt-BR"/>
+        </w:rPr>
+        <w:t>ata_inicio_concessao</w:t>
+      </w:r>
+      <w:r>
+        <w:rPr>
+          <w:rFonts w:ascii="Calibri" w:hAnsi="Calibri" w:eastAsia="Calibri" w:cs="Calibri" w:asciiTheme="minorAscii" w:hAnsiTheme="minorAscii" w:eastAsiaTheme="minorAscii" w:cstheme="minorAscii"/>
+          <w:b w:val="1"/>
+          <w:bCs w:val="1"/>
+          <w:i w:val="0"/>
+          <w:iCs w:val="0"/>
+          <w:caps w:val="0"/>
+          <w:smallCaps w:val="0"/>
+          <w:noProof w:val="0"/>
+          <w:color w:val="000000" w:themeColor="text1" w:themeTint="FF" w:themeShade="FF"/>
+          <w:sz w:val="22"/>
+          <w:szCs w:val="22"/>
+          <w:lang w:val="pt-BR"/>
+        </w:rPr>
+        <w:t>}</w:t>
+      </w:r>
+      <w:r>
+        <w:rPr>
+          <w:rFonts w:ascii="Calibri" w:hAnsi="Calibri" w:eastAsia="Calibri" w:cs="Calibri" w:asciiTheme="minorAscii" w:hAnsiTheme="minorAscii" w:eastAsiaTheme="minorAscii" w:cstheme="minorAscii"/>
+          <w:b w:val="1"/>
+          <w:bCs w:val="1"/>
+          <w:i w:val="0"/>
+          <w:iCs w:val="0"/>
+          <w:caps w:val="0"/>
+          <w:smallCaps w:val="0"/>
+          <w:noProof w:val="0"/>
+          <w:color w:val="000000" w:themeColor="text1" w:themeTint="FF" w:themeShade="FF"/>
+          <w:sz w:val="22"/>
+          <w:szCs w:val="22"/>
+          <w:lang w:val="pt-BR"/>
+        </w:rPr>
+        <w:t>}</w:t>
       </w:r>
       <w:r>
         <w:rPr>

</xml_diff>

<commit_message>
adicionada matrícula do servidor
</commit_message>
<xml_diff>
--- a/modelos/modelo_militar.docx
+++ b/modelos/modelo_militar.docx
@@ -1201,67 +1201,7 @@
           <w:sz w:val="22"/>
           <w:szCs w:val="22"/>
         </w:rPr>
-        <w:t xml:space="preserve">Ato Concessório (fls. </w:t>
-      </w:r>
-      <w:r>
-        <w:rPr>
-          <w:rFonts w:ascii="Calibri" w:hAnsi="Calibri" w:eastAsia="Calibri" w:cs="Calibri" w:asciiTheme="minorAscii" w:hAnsiTheme="minorAscii" w:eastAsiaTheme="minorAscii" w:cstheme="minorAscii"/>
-          <w:b w:val="0"/>
-          <w:bCs w:val="0"/>
-          <w:i w:val="0"/>
-          <w:iCs w:val="0"/>
-          <w:caps w:val="0"/>
-          <w:smallCaps w:val="0"/>
-          <w:color w:val="000000" w:themeColor="text1" w:themeTint="FF" w:themeShade="FF"/>
-          <w:sz w:val="22"/>
-          <w:szCs w:val="22"/>
-        </w:rPr>
-        <w:t>{{</w:t>
-      </w:r>
-      <w:r>
-        <w:rPr>
-          <w:rFonts w:ascii="Calibri" w:hAnsi="Calibri" w:eastAsia="Calibri" w:cs="Calibri" w:asciiTheme="minorAscii" w:hAnsiTheme="minorAscii" w:eastAsiaTheme="minorAscii" w:cstheme="minorAscii"/>
-          <w:b w:val="0"/>
-          <w:bCs w:val="0"/>
-          <w:i w:val="0"/>
-          <w:iCs w:val="0"/>
-          <w:caps w:val="0"/>
-          <w:smallCaps w:val="0"/>
-          <w:color w:val="000000" w:themeColor="text1" w:themeTint="FF" w:themeShade="FF"/>
-          <w:sz w:val="22"/>
-          <w:szCs w:val="22"/>
-        </w:rPr>
-        <w:t>folha_ato_concessorio</w:t>
-      </w:r>
-      <w:r>
-        <w:rPr>
-          <w:rFonts w:ascii="Calibri" w:hAnsi="Calibri" w:eastAsia="Calibri" w:cs="Calibri" w:asciiTheme="minorAscii" w:hAnsiTheme="minorAscii" w:eastAsiaTheme="minorAscii" w:cstheme="minorAscii"/>
-          <w:b w:val="0"/>
-          <w:bCs w:val="0"/>
-          <w:i w:val="0"/>
-          <w:iCs w:val="0"/>
-          <w:caps w:val="0"/>
-          <w:smallCaps w:val="0"/>
-          <w:color w:val="000000" w:themeColor="text1" w:themeTint="FF" w:themeShade="FF"/>
-          <w:sz w:val="22"/>
-          <w:szCs w:val="22"/>
-        </w:rPr>
-        <w:t>}}</w:t>
-      </w:r>
-      <w:r>
-        <w:rPr>
-          <w:rFonts w:ascii="Calibri" w:hAnsi="Calibri" w:eastAsia="Calibri" w:cs="Calibri" w:asciiTheme="minorAscii" w:hAnsiTheme="minorAscii" w:eastAsiaTheme="minorAscii" w:cstheme="minorAscii"/>
-          <w:b w:val="0"/>
-          <w:bCs w:val="0"/>
-          <w:i w:val="0"/>
-          <w:iCs w:val="0"/>
-          <w:caps w:val="0"/>
-          <w:smallCaps w:val="0"/>
-          <w:color w:val="000000" w:themeColor="text1" w:themeTint="FF" w:themeShade="FF"/>
-          <w:sz w:val="22"/>
-          <w:szCs w:val="22"/>
-        </w:rPr>
-        <w:t>)</w:t>
+        <w:t>Ato Concessório (fls. _____)</w:t>
       </w:r>
       <w:r>
         <w:rPr>
@@ -3197,45 +3137,209 @@
     </w:p>
     <w:p>
       <w:pPr>
-        <w:keepLines w:val="0"/>
         <w:widowControl w:val="0"/>
-        <w:spacing w:before="0" w:beforeAutospacing="off" w:after="240" w:afterAutospacing="off" w:line="360" w:lineRule="auto"/>
+        <w:spacing w:after="240"/>
         <w:jc w:val="center"/>
         <w:rPr>
-          <w:rFonts w:ascii="Calibri" w:hAnsi="Calibri" w:eastAsia="Calibri" w:cs="Calibri" w:asciiTheme="minorAscii" w:hAnsiTheme="minorAscii" w:eastAsiaTheme="minorAscii" w:cstheme="minorAscii"/>
-          <w:sz w:val="22"/>
-          <w:szCs w:val="22"/>
+          <w:rFonts w:ascii="Calibri" w:hAnsi="Calibri" w:eastAsia="Calibri" w:cs="Calibri"/>
+          <w:noProof w:val="0"/>
+          <w:sz w:val="22"/>
+          <w:szCs w:val="22"/>
+          <w:lang w:val="es-ES"/>
         </w:rPr>
       </w:pPr>
       <w:r>
+        <w:rPr>
+          <w:rFonts w:ascii="Calibri" w:hAnsi="Calibri" w:eastAsia="Calibri" w:cs="Calibri"/>
+          <w:b w:val="1"/>
+          <w:bCs w:val="1"/>
+          <w:i w:val="0"/>
+          <w:iCs w:val="0"/>
+          <w:caps w:val="0"/>
+          <w:smallCaps w:val="0"/>
+          <w:noProof w:val="0"/>
+          <w:color w:val="000000" w:themeColor="text1" w:themeTint="FF" w:themeShade="FF"/>
+          <w:sz w:val="22"/>
+          <w:szCs w:val="22"/>
+          <w:lang w:val="es-ES"/>
+        </w:rPr>
+        <w:t>{{</w:t>
+      </w:r>
+      <w:r>
+        <w:rPr>
+          <w:rFonts w:ascii="Calibri" w:hAnsi="Calibri" w:eastAsia="Calibri" w:cs="Calibri"/>
+          <w:b w:val="1"/>
+          <w:bCs w:val="1"/>
+          <w:i w:val="0"/>
+          <w:iCs w:val="0"/>
+          <w:caps w:val="0"/>
+          <w:smallCaps w:val="0"/>
+          <w:noProof w:val="0"/>
+          <w:color w:val="000000" w:themeColor="text1" w:themeTint="FF" w:themeShade="FF"/>
+          <w:sz w:val="22"/>
+          <w:szCs w:val="22"/>
+          <w:lang w:val="es-ES"/>
+        </w:rPr>
+        <w:t>usuario</w:t>
+      </w:r>
+      <w:r>
+        <w:rPr>
+          <w:rFonts w:ascii="Calibri" w:hAnsi="Calibri" w:eastAsia="Calibri" w:cs="Calibri"/>
+          <w:b w:val="1"/>
+          <w:bCs w:val="1"/>
+          <w:i w:val="0"/>
+          <w:iCs w:val="0"/>
+          <w:caps w:val="0"/>
+          <w:smallCaps w:val="0"/>
+          <w:noProof w:val="0"/>
+          <w:color w:val="000000" w:themeColor="text1" w:themeTint="FF" w:themeShade="FF"/>
+          <w:sz w:val="22"/>
+          <w:szCs w:val="22"/>
+          <w:lang w:val="es-ES"/>
+        </w:rPr>
+        <w:t>}}</w:t>
+      </w:r>
+      <w:r>
         <w:br/>
       </w:r>
       <w:r>
         <w:rPr>
-          <w:rFonts w:ascii="Calibri" w:hAnsi="Calibri" w:eastAsia="Calibri" w:cs="Calibri" w:asciiTheme="minorAscii" w:hAnsiTheme="minorAscii" w:eastAsiaTheme="minorAscii" w:cstheme="minorAscii"/>
-          <w:sz w:val="22"/>
-          <w:szCs w:val="22"/>
-        </w:rPr>
-        <w:t>Auditor(a) de Controle Externo</w:t>
+          <w:rFonts w:ascii="Calibri" w:hAnsi="Calibri" w:eastAsia="Calibri" w:cs="Calibri"/>
+          <w:b w:val="0"/>
+          <w:bCs w:val="0"/>
+          <w:i w:val="0"/>
+          <w:iCs w:val="0"/>
+          <w:caps w:val="0"/>
+          <w:smallCaps w:val="0"/>
+          <w:noProof w:val="0"/>
+          <w:color w:val="000000" w:themeColor="text1" w:themeTint="FF" w:themeShade="FF"/>
+          <w:sz w:val="22"/>
+          <w:szCs w:val="22"/>
+          <w:lang w:val="es-ES"/>
+        </w:rPr>
+        <w:t>{{</w:t>
+      </w:r>
+      <w:r>
+        <w:rPr>
+          <w:rFonts w:ascii="Calibri" w:hAnsi="Calibri" w:eastAsia="Calibri" w:cs="Calibri"/>
+          <w:b w:val="0"/>
+          <w:bCs w:val="0"/>
+          <w:i w:val="0"/>
+          <w:iCs w:val="0"/>
+          <w:caps w:val="0"/>
+          <w:smallCaps w:val="0"/>
+          <w:noProof w:val="0"/>
+          <w:color w:val="000000" w:themeColor="text1" w:themeTint="FF" w:themeShade="FF"/>
+          <w:sz w:val="22"/>
+          <w:szCs w:val="22"/>
+          <w:lang w:val="es-ES"/>
+        </w:rPr>
+        <w:t>cargo_usuario</w:t>
+      </w:r>
+      <w:r>
+        <w:rPr>
+          <w:rFonts w:ascii="Calibri" w:hAnsi="Calibri" w:eastAsia="Calibri" w:cs="Calibri"/>
+          <w:b w:val="0"/>
+          <w:bCs w:val="0"/>
+          <w:i w:val="0"/>
+          <w:iCs w:val="0"/>
+          <w:caps w:val="0"/>
+          <w:smallCaps w:val="0"/>
+          <w:noProof w:val="0"/>
+          <w:color w:val="000000" w:themeColor="text1" w:themeTint="FF" w:themeShade="FF"/>
+          <w:sz w:val="22"/>
+          <w:szCs w:val="22"/>
+          <w:lang w:val="es-ES"/>
+        </w:rPr>
+        <w:t>}}</w:t>
       </w:r>
       <w:r>
         <w:br/>
       </w:r>
       <w:r>
         <w:rPr>
-          <w:rFonts w:ascii="Calibri" w:hAnsi="Calibri" w:eastAsia="Calibri" w:cs="Calibri" w:asciiTheme="minorAscii" w:hAnsiTheme="minorAscii" w:eastAsiaTheme="minorAscii" w:cstheme="minorAscii"/>
-          <w:sz w:val="22"/>
-          <w:szCs w:val="22"/>
-        </w:rPr>
-        <w:t xml:space="preserve">Matrícula nº </w:t>
-      </w:r>
-      <w:r>
-        <w:rPr>
-          <w:rFonts w:ascii="Calibri" w:hAnsi="Calibri" w:eastAsia="Calibri" w:cs="Calibri" w:asciiTheme="minorAscii" w:hAnsiTheme="minorAscii" w:eastAsiaTheme="minorAscii" w:cstheme="minorAscii"/>
-          <w:sz w:val="22"/>
-          <w:szCs w:val="22"/>
-        </w:rPr>
-        <w:t>____</w:t>
+          <w:rFonts w:ascii="Calibri" w:hAnsi="Calibri" w:eastAsia="Calibri" w:cs="Calibri"/>
+          <w:b w:val="0"/>
+          <w:bCs w:val="0"/>
+          <w:i w:val="0"/>
+          <w:iCs w:val="0"/>
+          <w:caps w:val="0"/>
+          <w:smallCaps w:val="0"/>
+          <w:noProof w:val="0"/>
+          <w:color w:val="000000" w:themeColor="text1" w:themeTint="FF" w:themeShade="FF"/>
+          <w:sz w:val="22"/>
+          <w:szCs w:val="22"/>
+          <w:lang w:val="es-ES"/>
+        </w:rPr>
+        <w:t xml:space="preserve">Matrícula </w:t>
+      </w:r>
+      <w:r>
+        <w:rPr>
+          <w:rFonts w:ascii="Calibri" w:hAnsi="Calibri" w:eastAsia="Calibri" w:cs="Calibri"/>
+          <w:b w:val="0"/>
+          <w:bCs w:val="0"/>
+          <w:i w:val="0"/>
+          <w:iCs w:val="0"/>
+          <w:caps w:val="0"/>
+          <w:smallCaps w:val="0"/>
+          <w:noProof w:val="0"/>
+          <w:color w:val="000000" w:themeColor="text1" w:themeTint="FF" w:themeShade="FF"/>
+          <w:sz w:val="22"/>
+          <w:szCs w:val="22"/>
+          <w:lang w:val="es-ES"/>
+        </w:rPr>
+        <w:t>nº</w:t>
+      </w:r>
+      <w:r>
+        <w:rPr>
+          <w:rFonts w:ascii="Calibri" w:hAnsi="Calibri" w:eastAsia="Calibri" w:cs="Calibri"/>
+          <w:b w:val="0"/>
+          <w:bCs w:val="0"/>
+          <w:i w:val="0"/>
+          <w:iCs w:val="0"/>
+          <w:caps w:val="0"/>
+          <w:smallCaps w:val="0"/>
+          <w:noProof w:val="0"/>
+          <w:color w:val="000000" w:themeColor="text1" w:themeTint="FF" w:themeShade="FF"/>
+          <w:sz w:val="22"/>
+          <w:szCs w:val="22"/>
+          <w:lang w:val="es-ES"/>
+        </w:rPr>
+        <w:t xml:space="preserve"> {{</w:t>
+      </w:r>
+      <w:r>
+        <w:rPr>
+          <w:rFonts w:ascii="Calibri" w:hAnsi="Calibri" w:eastAsia="Calibri" w:cs="Calibri"/>
+          <w:b w:val="0"/>
+          <w:bCs w:val="0"/>
+          <w:i w:val="0"/>
+          <w:iCs w:val="0"/>
+          <w:caps w:val="0"/>
+          <w:smallCaps w:val="0"/>
+          <w:noProof w:val="0"/>
+          <w:color w:val="000000" w:themeColor="text1" w:themeTint="FF" w:themeShade="FF"/>
+          <w:sz w:val="22"/>
+          <w:szCs w:val="22"/>
+          <w:lang w:val="es-ES"/>
+        </w:rPr>
+        <w:t>matricula_usuario</w:t>
+      </w:r>
+      <w:r>
+        <w:rPr>
+          <w:rFonts w:ascii="Calibri" w:hAnsi="Calibri" w:eastAsia="Calibri" w:cs="Calibri"/>
+          <w:b w:val="0"/>
+          <w:bCs w:val="0"/>
+          <w:i w:val="0"/>
+          <w:iCs w:val="0"/>
+          <w:caps w:val="0"/>
+          <w:smallCaps w:val="0"/>
+          <w:noProof w:val="0"/>
+          <w:color w:val="000000" w:themeColor="text1" w:themeTint="FF" w:themeShade="FF"/>
+          <w:sz w:val="22"/>
+          <w:szCs w:val="22"/>
+          <w:lang w:val="es-ES"/>
+        </w:rPr>
+        <w:t>}}</w:t>
       </w:r>
     </w:p>
     <w:sectPr>
@@ -4743,10 +4847,10 @@
 <file path=customXml/item2.xml><?xml version="1.0" encoding="utf-8"?>
 <p:properties xmlns:p="http://schemas.microsoft.com/office/2006/metadata/properties" xmlns:xsi="http://www.w3.org/2001/XMLSchema-instance" xmlns:pc="http://schemas.microsoft.com/office/infopath/2007/PartnerControls">
   <documentManagement>
-    <lcf76f155ced4ddcb4097134ff3c332f xmlns="fdd0932d-9c78-44d7-9aa0-2879067d1769">
+    <lcf76f155ced4ddcb4097134ff3c332f xmlns="78839533-6102-4569-afe9-71938b69cbde">
       <Terms xmlns="http://schemas.microsoft.com/office/infopath/2007/PartnerControls"/>
     </lcf76f155ced4ddcb4097134ff3c332f>
-    <TaxCatchAll xmlns="b294120c-6a98-4002-9499-e1276de519cc" xsi:nil="true"/>
+    <TaxCatchAll xmlns="2a3f1832-4c0b-400d-8fd5-82e531102778" xsi:nil="true"/>
   </documentManagement>
 </p:properties>
 </file>
@@ -4761,10 +4865,10 @@
 </file>
 
 <file path=customXml/item4.xml><?xml version="1.0" encoding="utf-8"?>
-<ct:contentTypeSchema xmlns:ct="http://schemas.microsoft.com/office/2006/metadata/contentType" xmlns:ma="http://schemas.microsoft.com/office/2006/metadata/properties/metaAttributes" ct:_="" ma:_="" ma:contentTypeName="Documento" ma:contentTypeID="0x0101001A43DDB385A71B4FBC5A27B7B1BB34A4" ma:contentTypeVersion="11" ma:contentTypeDescription="Crie um novo documento." ma:contentTypeScope="" ma:versionID="94e84c54c27ee4425b26cf3341b730f9">
-  <xsd:schema xmlns:xsd="http://www.w3.org/2001/XMLSchema" xmlns:xs="http://www.w3.org/2001/XMLSchema" xmlns:p="http://schemas.microsoft.com/office/2006/metadata/properties" xmlns:ns2="fdd0932d-9c78-44d7-9aa0-2879067d1769" xmlns:ns3="b294120c-6a98-4002-9499-e1276de519cc" targetNamespace="http://schemas.microsoft.com/office/2006/metadata/properties" ma:root="true" ma:fieldsID="24303e9a6a8d43ea71c84e4915a08279" ns2:_="" ns3:_="">
-    <xsd:import namespace="fdd0932d-9c78-44d7-9aa0-2879067d1769"/>
-    <xsd:import namespace="b294120c-6a98-4002-9499-e1276de519cc"/>
+<ct:contentTypeSchema xmlns:ct="http://schemas.microsoft.com/office/2006/metadata/contentType" xmlns:ma="http://schemas.microsoft.com/office/2006/metadata/properties/metaAttributes" ct:_="" ma:_="" ma:contentTypeName="Documento" ma:contentTypeID="0x0101006ECF19742BD2DE46B63E6E2B10F4C1CF" ma:contentTypeVersion="11" ma:contentTypeDescription="Crie um novo documento." ma:contentTypeScope="" ma:versionID="2b1c0dcb16f358649d432972ef726799">
+  <xsd:schema xmlns:xsd="http://www.w3.org/2001/XMLSchema" xmlns:xs="http://www.w3.org/2001/XMLSchema" xmlns:p="http://schemas.microsoft.com/office/2006/metadata/properties" xmlns:ns2="78839533-6102-4569-afe9-71938b69cbde" xmlns:ns3="2a3f1832-4c0b-400d-8fd5-82e531102778" targetNamespace="http://schemas.microsoft.com/office/2006/metadata/properties" ma:root="true" ma:fieldsID="2cddf182c949360f638e3abbcde66678" ns2:_="" ns3:_="">
+    <xsd:import namespace="78839533-6102-4569-afe9-71938b69cbde"/>
+    <xsd:import namespace="2a3f1832-4c0b-400d-8fd5-82e531102778"/>
     <xsd:element name="properties">
       <xsd:complexType>
         <xsd:sequence>
@@ -4788,7 +4892,7 @@
       </xsd:complexType>
     </xsd:element>
   </xsd:schema>
-  <xsd:schema xmlns:xsd="http://www.w3.org/2001/XMLSchema" xmlns:xs="http://www.w3.org/2001/XMLSchema" xmlns:dms="http://schemas.microsoft.com/office/2006/documentManagement/types" xmlns:pc="http://schemas.microsoft.com/office/infopath/2007/PartnerControls" targetNamespace="fdd0932d-9c78-44d7-9aa0-2879067d1769" elementFormDefault="qualified">
+  <xsd:schema xmlns:xsd="http://www.w3.org/2001/XMLSchema" xmlns:xs="http://www.w3.org/2001/XMLSchema" xmlns:dms="http://schemas.microsoft.com/office/2006/documentManagement/types" xmlns:pc="http://schemas.microsoft.com/office/infopath/2007/PartnerControls" targetNamespace="78839533-6102-4569-afe9-71938b69cbde" elementFormDefault="qualified">
     <xsd:import namespace="http://schemas.microsoft.com/office/2006/documentManagement/types"/>
     <xsd:import namespace="http://schemas.microsoft.com/office/infopath/2007/PartnerControls"/>
     <xsd:element name="MediaServiceMetadata" ma:index="8" nillable="true" ma:displayName="MediaServiceMetadata" ma:hidden="true" ma:internalName="MediaServiceMetadata" ma:readOnly="true">
@@ -4841,10 +4945,10 @@
       </xsd:simpleType>
     </xsd:element>
   </xsd:schema>
-  <xsd:schema xmlns:xsd="http://www.w3.org/2001/XMLSchema" xmlns:xs="http://www.w3.org/2001/XMLSchema" xmlns:dms="http://schemas.microsoft.com/office/2006/documentManagement/types" xmlns:pc="http://schemas.microsoft.com/office/infopath/2007/PartnerControls" targetNamespace="b294120c-6a98-4002-9499-e1276de519cc" elementFormDefault="qualified">
+  <xsd:schema xmlns:xsd="http://www.w3.org/2001/XMLSchema" xmlns:xs="http://www.w3.org/2001/XMLSchema" xmlns:dms="http://schemas.microsoft.com/office/2006/documentManagement/types" xmlns:pc="http://schemas.microsoft.com/office/infopath/2007/PartnerControls" targetNamespace="2a3f1832-4c0b-400d-8fd5-82e531102778" elementFormDefault="qualified">
     <xsd:import namespace="http://schemas.microsoft.com/office/2006/documentManagement/types"/>
     <xsd:import namespace="http://schemas.microsoft.com/office/infopath/2007/PartnerControls"/>
-    <xsd:element name="TaxCatchAll" ma:index="17" nillable="true" ma:displayName="Taxonomy Catch All Column" ma:hidden="true" ma:list="{43603d05-0067-47b5-b2ea-e59d001947b6}" ma:internalName="TaxCatchAll" ma:showField="CatchAllData" ma:web="b294120c-6a98-4002-9499-e1276de519cc">
+    <xsd:element name="TaxCatchAll" ma:index="17" nillable="true" ma:displayName="Taxonomy Catch All Column" ma:hidden="true" ma:list="{e67585b8-c4cf-4e68-ae0a-f815fa426324}" ma:internalName="TaxCatchAll" ma:showField="CatchAllData" ma:web="2a3f1832-4c0b-400d-8fd5-82e531102778">
       <xsd:complexType>
         <xsd:complexContent>
           <xsd:extension base="dms:MultiChoiceLookup">
@@ -4982,5 +5086,5 @@
 </file>
 
 <file path=customXml/itemProps4.xml><?xml version="1.0" encoding="utf-8"?>
-<ds:datastoreItem xmlns:ds="http://schemas.openxmlformats.org/officeDocument/2006/customXml" ds:itemID="{7F9AAF30-9C7A-4E1D-B034-1C90D04C7686}"/>
+<ds:datastoreItem xmlns:ds="http://schemas.openxmlformats.org/officeDocument/2006/customXml" ds:itemID="{6B2D05FE-7F2E-453C-A6F5-029CA9AAD4A1}"/>
 </file>
</xml_diff>